<commit_message>
Minor updates to Project Proposal
</commit_message>
<xml_diff>
--- a/ProjectProposal.docx
+++ b/ProjectProposal.docx
@@ -1,6 +1,6 @@
 
 <file path=word/document.xml><?xml version="1.0" encoding="utf-8"?>
-<w:document xmlns:wpc="http://schemas.microsoft.com/office/word/2010/wordprocessingCanvas" xmlns:mc="http://schemas.openxmlformats.org/markup-compatibility/2006" xmlns:o="urn:schemas-microsoft-com:office:office" xmlns:r="http://schemas.openxmlformats.org/officeDocument/2006/relationships" xmlns:m="http://schemas.openxmlformats.org/officeDocument/2006/math" xmlns:v="urn:schemas-microsoft-com:vml" xmlns:wp14="http://schemas.microsoft.com/office/word/2010/wordprocessingDrawing" xmlns:wp="http://schemas.openxmlformats.org/drawingml/2006/wordprocessingDrawing" xmlns:w10="urn:schemas-microsoft-com:office:word" xmlns:w="http://schemas.openxmlformats.org/wordprocessingml/2006/main" xmlns:w14="http://schemas.microsoft.com/office/word/2010/wordml" xmlns:w15="http://schemas.microsoft.com/office/word/2012/wordml" xmlns:wpg="http://schemas.microsoft.com/office/word/2010/wordprocessingGroup" xmlns:wpi="http://schemas.microsoft.com/office/word/2010/wordprocessingInk" xmlns:wne="http://schemas.microsoft.com/office/word/2006/wordml" xmlns:wps="http://schemas.microsoft.com/office/word/2010/wordprocessingShape" mc:Ignorable="w14 w15 wp14">
+<w:document xmlns:ve="http://schemas.openxmlformats.org/markup-compatibility/2006" xmlns:o="urn:schemas-microsoft-com:office:office" xmlns:r="http://schemas.openxmlformats.org/officeDocument/2006/relationships" xmlns:m="http://schemas.openxmlformats.org/officeDocument/2006/math" xmlns:v="urn:schemas-microsoft-com:vml" xmlns:wp="http://schemas.openxmlformats.org/drawingml/2006/wordprocessingDrawing" xmlns:w10="urn:schemas-microsoft-com:office:word" xmlns:w="http://schemas.openxmlformats.org/wordprocessingml/2006/main" xmlns:wne="http://schemas.microsoft.com/office/word/2006/wordml">
   <w:body>
     <w:p>
       <w:pPr>
@@ -531,16 +531,7 @@
           <w:sz w:val="24"/>
           <w:szCs w:val="24"/>
         </w:rPr>
-        <w:t xml:space="preserve">We will use an open IRC </w:t>
-      </w:r>
-      <w:r>
-        <w:rPr>
-          <w:rFonts w:ascii="Times New Roman" w:hAnsi="Times New Roman" w:cs="Times New Roman"/>
-          <w:sz w:val="24"/>
-          <w:szCs w:val="24"/>
-        </w:rPr>
-        <w:lastRenderedPageBreak/>
-        <w:t xml:space="preserve">library, </w:t>
+        <w:t xml:space="preserve">We will use an open IRC library, </w:t>
       </w:r>
       <w:r>
         <w:rPr>
@@ -679,7 +670,16 @@
           <w:sz w:val="24"/>
           <w:szCs w:val="24"/>
         </w:rPr>
-        <w:t>The second phase will be to create a local IRC proxy that the user will run on their computer. This will be built on top of the communication platform, and will act as a local IRC server. This local se</w:t>
+        <w:t xml:space="preserve">The second phase will be to create a local IRC proxy that the user will run on their computer. This will be built on top of the communication platform, and will act as a local IRC </w:t>
+      </w:r>
+      <w:r>
+        <w:rPr>
+          <w:rFonts w:ascii="Times New Roman" w:hAnsi="Times New Roman" w:cs="Times New Roman"/>
+          <w:sz w:val="24"/>
+          <w:szCs w:val="24"/>
+        </w:rPr>
+        <w:lastRenderedPageBreak/>
+        <w:t>server. This local se</w:t>
       </w:r>
       <w:r>
         <w:rPr>
@@ -716,6 +716,45 @@
           <w:szCs w:val="24"/>
         </w:rPr>
         <w:t>Benefit:</w:t>
+      </w:r>
+    </w:p>
+    <w:p>
+      <w:pPr>
+        <w:spacing w:after="120" w:line="360" w:lineRule="auto"/>
+        <w:rPr>
+          <w:rFonts w:ascii="Times New Roman" w:hAnsi="Times New Roman" w:cs="Times New Roman"/>
+          <w:sz w:val="24"/>
+          <w:szCs w:val="24"/>
+        </w:rPr>
+      </w:pPr>
+      <w:r>
+        <w:rPr>
+          <w:rFonts w:ascii="Times New Roman" w:hAnsi="Times New Roman" w:cs="Times New Roman"/>
+          <w:sz w:val="24"/>
+          <w:szCs w:val="24"/>
+        </w:rPr>
+        <w:tab/>
+        <w:t>The key benefit of our protocol is that anonymity is the central point of our design, where most communications normally add on such security features after message features are already implemented. The P2P nature of our protocol also means that there is no central point where communications must go through, and the central servers that will need to exist are simple and only show active connections to itself. The arrangement of our anonymity features allows the contents of messages, as well as connections between users, to remain unknown to any third parties of a conversation who may attempt to listen in.</w:t>
+      </w:r>
+    </w:p>
+    <w:p>
+      <w:pPr>
+        <w:spacing w:after="120" w:line="360" w:lineRule="auto"/>
+        <w:rPr>
+          <w:rFonts w:ascii="Times New Roman" w:hAnsi="Times New Roman" w:cs="Times New Roman"/>
+          <w:b/>
+          <w:sz w:val="24"/>
+          <w:szCs w:val="24"/>
+        </w:rPr>
+      </w:pPr>
+      <w:r>
+        <w:rPr>
+          <w:rFonts w:ascii="Times New Roman" w:hAnsi="Times New Roman" w:cs="Times New Roman"/>
+          <w:b/>
+          <w:sz w:val="24"/>
+          <w:szCs w:val="24"/>
+        </w:rPr>
+        <w:t>Competition:</w:t>
       </w:r>
     </w:p>
     <w:p>
@@ -734,53 +773,6 @@
           <w:sz w:val="24"/>
           <w:szCs w:val="24"/>
         </w:rPr>
-        <w:t>The benefit of our implementation will be the fact that it uses a distributed network rather than connecting to a centralized server. This will make it harder to determine the original source of the messages. There will also be no central logs of all communications.</w:t>
-      </w:r>
-      <w:r>
-        <w:rPr>
-          <w:rFonts w:ascii="Times New Roman" w:hAnsi="Times New Roman" w:cs="Times New Roman"/>
-          <w:sz w:val="24"/>
-          <w:szCs w:val="24"/>
-        </w:rPr>
-        <w:t xml:space="preserve">  A client will still be able to log conversation.</w:t>
-      </w:r>
-    </w:p>
-    <w:p>
-      <w:pPr>
-        <w:spacing w:after="120" w:line="360" w:lineRule="auto"/>
-        <w:rPr>
-          <w:rFonts w:ascii="Times New Roman" w:hAnsi="Times New Roman" w:cs="Times New Roman"/>
-          <w:b/>
-          <w:sz w:val="24"/>
-          <w:szCs w:val="24"/>
-        </w:rPr>
-      </w:pPr>
-      <w:r>
-        <w:rPr>
-          <w:rFonts w:ascii="Times New Roman" w:hAnsi="Times New Roman" w:cs="Times New Roman"/>
-          <w:b/>
-          <w:sz w:val="24"/>
-          <w:szCs w:val="24"/>
-        </w:rPr>
-        <w:t>Competition:</w:t>
-      </w:r>
-    </w:p>
-    <w:p>
-      <w:pPr>
-        <w:spacing w:after="120" w:line="360" w:lineRule="auto"/>
-        <w:ind w:firstLine="720"/>
-        <w:rPr>
-          <w:rFonts w:ascii="Times New Roman" w:hAnsi="Times New Roman" w:cs="Times New Roman"/>
-          <w:sz w:val="24"/>
-          <w:szCs w:val="24"/>
-        </w:rPr>
-      </w:pPr>
-      <w:r>
-        <w:rPr>
-          <w:rFonts w:ascii="Times New Roman" w:hAnsi="Times New Roman" w:cs="Times New Roman"/>
-          <w:sz w:val="24"/>
-          <w:szCs w:val="24"/>
-        </w:rPr>
         <w:t xml:space="preserve">The idea of an anonymous communication network is not new, however our </w:t>
       </w:r>
       <w:proofErr w:type="spellStart"/>
@@ -799,7 +791,257 @@
           <w:sz w:val="24"/>
           <w:szCs w:val="24"/>
         </w:rPr>
-        <w:t xml:space="preserve"> will still bring together a combination of things that does not currently exist on other products. Some anonymous communications include the Invisible Internet Project (I2P), an ongoing effort </w:t>
+        <w:t xml:space="preserve"> will still bring together a combination of things that does not currently exist on other products. Some anonymous communications include the Invisible Internet Project (I2P), an ongoing effort to build a free, open source, and anonymous internet. I2P includes a system to allow anonymous IRC communication, by simply allowing standard IRC protocol over the I2P network. Since I2P is designed at the network layer, it does restrict compatibility to only those on the I2P network to maintain anonymity, whereas </w:t>
+      </w:r>
+      <w:proofErr w:type="spellStart"/>
+      <w:r>
+        <w:rPr>
+          <w:rFonts w:ascii="Times New Roman" w:hAnsi="Times New Roman" w:cs="Times New Roman"/>
+          <w:sz w:val="24"/>
+          <w:szCs w:val="24"/>
+        </w:rPr>
+        <w:t>Anonychat’s</w:t>
+      </w:r>
+      <w:proofErr w:type="spellEnd"/>
+      <w:r>
+        <w:rPr>
+          <w:rFonts w:ascii="Times New Roman" w:hAnsi="Times New Roman" w:cs="Times New Roman"/>
+          <w:sz w:val="24"/>
+          <w:szCs w:val="24"/>
+        </w:rPr>
+        <w:t xml:space="preserve"> restrictions are to the application itself. Users will be able connect across any existing communication network. </w:t>
+      </w:r>
+      <w:proofErr w:type="spellStart"/>
+      <w:r>
+        <w:rPr>
+          <w:rFonts w:ascii="Times New Roman" w:hAnsi="Times New Roman" w:cs="Times New Roman"/>
+          <w:sz w:val="24"/>
+          <w:szCs w:val="24"/>
+        </w:rPr>
+        <w:t>Freenode</w:t>
+      </w:r>
+      <w:proofErr w:type="spellEnd"/>
+      <w:r>
+        <w:rPr>
+          <w:rFonts w:ascii="Times New Roman" w:hAnsi="Times New Roman" w:cs="Times New Roman"/>
+          <w:sz w:val="24"/>
+          <w:szCs w:val="24"/>
+        </w:rPr>
+        <w:t xml:space="preserve"> is an example of IRC using the standard protocol with SSL encryption to </w:t>
+      </w:r>
+      <w:r>
+        <w:rPr>
+          <w:rFonts w:ascii="Times New Roman" w:hAnsi="Times New Roman" w:cs="Times New Roman"/>
+          <w:sz w:val="24"/>
+          <w:szCs w:val="24"/>
+        </w:rPr>
+        <w:t xml:space="preserve">ensure anonymity. </w:t>
+      </w:r>
+      <w:proofErr w:type="spellStart"/>
+      <w:r>
+        <w:rPr>
+          <w:rFonts w:ascii="Times New Roman" w:hAnsi="Times New Roman" w:cs="Times New Roman"/>
+          <w:sz w:val="24"/>
+          <w:szCs w:val="24"/>
+        </w:rPr>
+        <w:t>Freenode</w:t>
+      </w:r>
+      <w:proofErr w:type="spellEnd"/>
+      <w:r>
+        <w:rPr>
+          <w:rFonts w:ascii="Times New Roman" w:hAnsi="Times New Roman" w:cs="Times New Roman"/>
+          <w:sz w:val="24"/>
+          <w:szCs w:val="24"/>
+        </w:rPr>
+        <w:t xml:space="preserve">, being an IRC protocol, still will have direct connections that can indicate relations between users, while our </w:t>
+      </w:r>
+      <w:proofErr w:type="spellStart"/>
+      <w:r>
+        <w:rPr>
+          <w:rFonts w:ascii="Times New Roman" w:hAnsi="Times New Roman" w:cs="Times New Roman"/>
+          <w:sz w:val="24"/>
+          <w:szCs w:val="24"/>
+        </w:rPr>
+        <w:t>Anonychat</w:t>
+      </w:r>
+      <w:proofErr w:type="spellEnd"/>
+      <w:r>
+        <w:rPr>
+          <w:rFonts w:ascii="Times New Roman" w:hAnsi="Times New Roman" w:cs="Times New Roman"/>
+          <w:sz w:val="24"/>
+          <w:szCs w:val="24"/>
+        </w:rPr>
+        <w:t xml:space="preserve"> will implement a method to </w:t>
+      </w:r>
+      <w:r>
+        <w:rPr>
+          <w:rFonts w:ascii="Times New Roman" w:hAnsi="Times New Roman" w:cs="Times New Roman"/>
+          <w:sz w:val="24"/>
+          <w:szCs w:val="24"/>
+        </w:rPr>
+        <w:t>obfuscate</w:t>
+      </w:r>
+      <w:r>
+        <w:rPr>
+          <w:rFonts w:ascii="Times New Roman" w:hAnsi="Times New Roman" w:cs="Times New Roman"/>
+          <w:sz w:val="24"/>
+          <w:szCs w:val="24"/>
+        </w:rPr>
+        <w:t xml:space="preserve"> intended targets of messages. In addition, </w:t>
+      </w:r>
+      <w:proofErr w:type="spellStart"/>
+      <w:r>
+        <w:rPr>
+          <w:rFonts w:ascii="Times New Roman" w:hAnsi="Times New Roman" w:cs="Times New Roman"/>
+          <w:sz w:val="24"/>
+          <w:szCs w:val="24"/>
+        </w:rPr>
+        <w:t>Anonychat</w:t>
+      </w:r>
+      <w:proofErr w:type="spellEnd"/>
+      <w:r>
+        <w:rPr>
+          <w:rFonts w:ascii="Times New Roman" w:hAnsi="Times New Roman" w:cs="Times New Roman"/>
+          <w:sz w:val="24"/>
+          <w:szCs w:val="24"/>
+        </w:rPr>
+        <w:t xml:space="preserve"> aims to be more directly peer to peer, requiring a central server only for initial connections to the </w:t>
+      </w:r>
+      <w:proofErr w:type="spellStart"/>
+      <w:r>
+        <w:rPr>
+          <w:rFonts w:ascii="Times New Roman" w:hAnsi="Times New Roman" w:cs="Times New Roman"/>
+          <w:sz w:val="24"/>
+          <w:szCs w:val="24"/>
+        </w:rPr>
+        <w:t>Anonychat</w:t>
+      </w:r>
+      <w:proofErr w:type="spellEnd"/>
+      <w:r>
+        <w:rPr>
+          <w:rFonts w:ascii="Times New Roman" w:hAnsi="Times New Roman" w:cs="Times New Roman"/>
+          <w:sz w:val="24"/>
+          <w:szCs w:val="24"/>
+        </w:rPr>
+        <w:t xml:space="preserve"> network. Competit</w:t>
+      </w:r>
+      <w:r>
+        <w:rPr>
+          <w:rFonts w:ascii="Times New Roman" w:hAnsi="Times New Roman" w:cs="Times New Roman"/>
+          <w:sz w:val="24"/>
+          <w:szCs w:val="24"/>
+        </w:rPr>
+        <w:t>i</w:t>
+      </w:r>
+      <w:r>
+        <w:rPr>
+          <w:rFonts w:ascii="Times New Roman" w:hAnsi="Times New Roman" w:cs="Times New Roman"/>
+          <w:sz w:val="24"/>
+          <w:szCs w:val="24"/>
+        </w:rPr>
+        <w:t xml:space="preserve">on also extends to </w:t>
+      </w:r>
+      <w:r>
+        <w:rPr>
+          <w:rFonts w:ascii="Times New Roman" w:hAnsi="Times New Roman" w:cs="Times New Roman"/>
+          <w:sz w:val="24"/>
+          <w:szCs w:val="24"/>
+        </w:rPr>
+        <w:t>peer-to-peer</w:t>
+      </w:r>
+      <w:r>
+        <w:rPr>
+          <w:rFonts w:ascii="Times New Roman" w:hAnsi="Times New Roman" w:cs="Times New Roman"/>
+          <w:sz w:val="24"/>
+          <w:szCs w:val="24"/>
+        </w:rPr>
+        <w:t xml:space="preserve"> style communication network Skype, which uses a similar connection system we intend to implement (a central server to start, then p2p communication afterwards). A key difference between Skype and </w:t>
+      </w:r>
+      <w:proofErr w:type="spellStart"/>
+      <w:r>
+        <w:rPr>
+          <w:rFonts w:ascii="Times New Roman" w:hAnsi="Times New Roman" w:cs="Times New Roman"/>
+          <w:sz w:val="24"/>
+          <w:szCs w:val="24"/>
+        </w:rPr>
+        <w:t>Anonychat</w:t>
+      </w:r>
+      <w:proofErr w:type="spellEnd"/>
+      <w:r>
+        <w:rPr>
+          <w:rFonts w:ascii="Times New Roman" w:hAnsi="Times New Roman" w:cs="Times New Roman"/>
+          <w:sz w:val="24"/>
+          <w:szCs w:val="24"/>
+        </w:rPr>
+        <w:t xml:space="preserve"> is that Skype’s main focus is not anonymity, and uses P2P connections in a more direct method</w:t>
+      </w:r>
+      <w:r>
+        <w:rPr>
+          <w:rFonts w:ascii="Times New Roman" w:hAnsi="Times New Roman" w:cs="Times New Roman"/>
+          <w:sz w:val="24"/>
+          <w:szCs w:val="24"/>
+        </w:rPr>
+        <w:t xml:space="preserve">, while </w:t>
+      </w:r>
+      <w:proofErr w:type="spellStart"/>
+      <w:r>
+        <w:rPr>
+          <w:rFonts w:ascii="Times New Roman" w:hAnsi="Times New Roman" w:cs="Times New Roman"/>
+          <w:sz w:val="24"/>
+          <w:szCs w:val="24"/>
+        </w:rPr>
+        <w:t>Anonychat</w:t>
+      </w:r>
+      <w:proofErr w:type="spellEnd"/>
+      <w:r>
+        <w:rPr>
+          <w:rFonts w:ascii="Times New Roman" w:hAnsi="Times New Roman" w:cs="Times New Roman"/>
+          <w:sz w:val="24"/>
+          <w:szCs w:val="24"/>
+        </w:rPr>
+        <w:t xml:space="preserve"> will use the P2P structure to hide interactions between users intentionally</w:t>
+      </w:r>
+      <w:r>
+        <w:rPr>
+          <w:rFonts w:ascii="Times New Roman" w:hAnsi="Times New Roman" w:cs="Times New Roman"/>
+          <w:sz w:val="24"/>
+          <w:szCs w:val="24"/>
+        </w:rPr>
+        <w:t xml:space="preserve">. Some projects in the IRC field, such as </w:t>
+      </w:r>
+      <w:proofErr w:type="spellStart"/>
+      <w:r>
+        <w:rPr>
+          <w:rFonts w:ascii="Times New Roman" w:hAnsi="Times New Roman" w:cs="Times New Roman"/>
+          <w:sz w:val="24"/>
+          <w:szCs w:val="24"/>
+        </w:rPr>
+        <w:t>Quassel</w:t>
+      </w:r>
+      <w:proofErr w:type="spellEnd"/>
+      <w:r>
+        <w:rPr>
+          <w:rFonts w:ascii="Times New Roman" w:hAnsi="Times New Roman" w:cs="Times New Roman"/>
+          <w:sz w:val="24"/>
+          <w:szCs w:val="24"/>
+        </w:rPr>
+        <w:t xml:space="preserve"> and Rust, are more direct competition in anonymity, but do not use the P2P </w:t>
+      </w:r>
+      <w:r>
+        <w:rPr>
+          <w:rFonts w:ascii="Times New Roman" w:hAnsi="Times New Roman" w:cs="Times New Roman"/>
+          <w:sz w:val="24"/>
+          <w:szCs w:val="24"/>
+        </w:rPr>
+        <w:t xml:space="preserve">model of </w:t>
+      </w:r>
+      <w:r>
+        <w:rPr>
+          <w:rFonts w:ascii="Times New Roman" w:hAnsi="Times New Roman" w:cs="Times New Roman"/>
+          <w:sz w:val="24"/>
+          <w:szCs w:val="24"/>
+        </w:rPr>
+        <w:t xml:space="preserve">connectivity we will attempt. </w:t>
       </w:r>
       <w:r>
         <w:rPr>
@@ -808,223 +1050,7 @@
           <w:szCs w:val="24"/>
         </w:rPr>
         <w:lastRenderedPageBreak/>
-        <w:t xml:space="preserve">to build a free, open source, and anonymous internet. I2P includes a system to allow anonymous IRC communication, by simply allowing standard IRC protocol over the I2P network. Since I2P is designed at the network layer, it does restrict compatibility to only those on the I2P network to maintain anonymity, whereas </w:t>
-      </w:r>
-      <w:proofErr w:type="spellStart"/>
-      <w:r>
-        <w:rPr>
-          <w:rFonts w:ascii="Times New Roman" w:hAnsi="Times New Roman" w:cs="Times New Roman"/>
-          <w:sz w:val="24"/>
-          <w:szCs w:val="24"/>
-        </w:rPr>
-        <w:t>Anonychat’s</w:t>
-      </w:r>
-      <w:proofErr w:type="spellEnd"/>
-      <w:r>
-        <w:rPr>
-          <w:rFonts w:ascii="Times New Roman" w:hAnsi="Times New Roman" w:cs="Times New Roman"/>
-          <w:sz w:val="24"/>
-          <w:szCs w:val="24"/>
-        </w:rPr>
-        <w:t xml:space="preserve"> restrictions are to the application itself. Users will be able connect across any existing communication network. </w:t>
-      </w:r>
-      <w:proofErr w:type="spellStart"/>
-      <w:r>
-        <w:rPr>
-          <w:rFonts w:ascii="Times New Roman" w:hAnsi="Times New Roman" w:cs="Times New Roman"/>
-          <w:sz w:val="24"/>
-          <w:szCs w:val="24"/>
-        </w:rPr>
-        <w:t>Freenode</w:t>
-      </w:r>
-      <w:proofErr w:type="spellEnd"/>
-      <w:r>
-        <w:rPr>
-          <w:rFonts w:ascii="Times New Roman" w:hAnsi="Times New Roman" w:cs="Times New Roman"/>
-          <w:sz w:val="24"/>
-          <w:szCs w:val="24"/>
-        </w:rPr>
-        <w:t xml:space="preserve"> is an example of IRC using the standard protocol with SSL encryption to </w:t>
-      </w:r>
-      <w:r>
-        <w:rPr>
-          <w:rFonts w:ascii="Times New Roman" w:hAnsi="Times New Roman" w:cs="Times New Roman"/>
-          <w:sz w:val="24"/>
-          <w:szCs w:val="24"/>
-        </w:rPr>
-        <w:t xml:space="preserve">ensure anonymity. </w:t>
-      </w:r>
-      <w:proofErr w:type="spellStart"/>
-      <w:r>
-        <w:rPr>
-          <w:rFonts w:ascii="Times New Roman" w:hAnsi="Times New Roman" w:cs="Times New Roman"/>
-          <w:sz w:val="24"/>
-          <w:szCs w:val="24"/>
-        </w:rPr>
-        <w:t>Freenode</w:t>
-      </w:r>
-      <w:proofErr w:type="spellEnd"/>
-      <w:r>
-        <w:rPr>
-          <w:rFonts w:ascii="Times New Roman" w:hAnsi="Times New Roman" w:cs="Times New Roman"/>
-          <w:sz w:val="24"/>
-          <w:szCs w:val="24"/>
-        </w:rPr>
-        <w:t xml:space="preserve">, being an IRC protocol, still will have direct connections that can indicate relations between users, while our </w:t>
-      </w:r>
-      <w:proofErr w:type="spellStart"/>
-      <w:r>
-        <w:rPr>
-          <w:rFonts w:ascii="Times New Roman" w:hAnsi="Times New Roman" w:cs="Times New Roman"/>
-          <w:sz w:val="24"/>
-          <w:szCs w:val="24"/>
-        </w:rPr>
-        <w:t>Anonychat</w:t>
-      </w:r>
-      <w:proofErr w:type="spellEnd"/>
-      <w:r>
-        <w:rPr>
-          <w:rFonts w:ascii="Times New Roman" w:hAnsi="Times New Roman" w:cs="Times New Roman"/>
-          <w:sz w:val="24"/>
-          <w:szCs w:val="24"/>
-        </w:rPr>
-        <w:t xml:space="preserve"> will implement a method to </w:t>
-      </w:r>
-      <w:r>
-        <w:rPr>
-          <w:rFonts w:ascii="Times New Roman" w:hAnsi="Times New Roman" w:cs="Times New Roman"/>
-          <w:sz w:val="24"/>
-          <w:szCs w:val="24"/>
-        </w:rPr>
-        <w:t>obfuscate</w:t>
-      </w:r>
-      <w:r>
-        <w:rPr>
-          <w:rFonts w:ascii="Times New Roman" w:hAnsi="Times New Roman" w:cs="Times New Roman"/>
-          <w:sz w:val="24"/>
-          <w:szCs w:val="24"/>
-        </w:rPr>
-        <w:t xml:space="preserve"> intended targets of messages. In addition, </w:t>
-      </w:r>
-      <w:proofErr w:type="spellStart"/>
-      <w:r>
-        <w:rPr>
-          <w:rFonts w:ascii="Times New Roman" w:hAnsi="Times New Roman" w:cs="Times New Roman"/>
-          <w:sz w:val="24"/>
-          <w:szCs w:val="24"/>
-        </w:rPr>
-        <w:t>Anonychat</w:t>
-      </w:r>
-      <w:proofErr w:type="spellEnd"/>
-      <w:r>
-        <w:rPr>
-          <w:rFonts w:ascii="Times New Roman" w:hAnsi="Times New Roman" w:cs="Times New Roman"/>
-          <w:sz w:val="24"/>
-          <w:szCs w:val="24"/>
-        </w:rPr>
-        <w:t xml:space="preserve"> aims to be more directly peer to peer, requiring a central server only for initial connections to the </w:t>
-      </w:r>
-      <w:proofErr w:type="spellStart"/>
-      <w:r>
-        <w:rPr>
-          <w:rFonts w:ascii="Times New Roman" w:hAnsi="Times New Roman" w:cs="Times New Roman"/>
-          <w:sz w:val="24"/>
-          <w:szCs w:val="24"/>
-        </w:rPr>
-        <w:t>Anonychat</w:t>
-      </w:r>
-      <w:proofErr w:type="spellEnd"/>
-      <w:r>
-        <w:rPr>
-          <w:rFonts w:ascii="Times New Roman" w:hAnsi="Times New Roman" w:cs="Times New Roman"/>
-          <w:sz w:val="24"/>
-          <w:szCs w:val="24"/>
-        </w:rPr>
-        <w:t xml:space="preserve"> network. Competit</w:t>
-      </w:r>
-      <w:r>
-        <w:rPr>
-          <w:rFonts w:ascii="Times New Roman" w:hAnsi="Times New Roman" w:cs="Times New Roman"/>
-          <w:sz w:val="24"/>
-          <w:szCs w:val="24"/>
-        </w:rPr>
-        <w:t>i</w:t>
-      </w:r>
-      <w:r>
-        <w:rPr>
-          <w:rFonts w:ascii="Times New Roman" w:hAnsi="Times New Roman" w:cs="Times New Roman"/>
-          <w:sz w:val="24"/>
-          <w:szCs w:val="24"/>
-        </w:rPr>
-        <w:t xml:space="preserve">on also extends to </w:t>
-      </w:r>
-      <w:r>
-        <w:rPr>
-          <w:rFonts w:ascii="Times New Roman" w:hAnsi="Times New Roman" w:cs="Times New Roman"/>
-          <w:sz w:val="24"/>
-          <w:szCs w:val="24"/>
-        </w:rPr>
-        <w:t>peer-to-peer</w:t>
-      </w:r>
-      <w:r>
-        <w:rPr>
-          <w:rFonts w:ascii="Times New Roman" w:hAnsi="Times New Roman" w:cs="Times New Roman"/>
-          <w:sz w:val="24"/>
-          <w:szCs w:val="24"/>
-        </w:rPr>
-        <w:t xml:space="preserve"> style communication network Skype, which uses a similar connection system we intend to implement (a central server to start, then p2p communication afterwards). A key difference between Skype and </w:t>
-      </w:r>
-      <w:proofErr w:type="spellStart"/>
-      <w:r>
-        <w:rPr>
-          <w:rFonts w:ascii="Times New Roman" w:hAnsi="Times New Roman" w:cs="Times New Roman"/>
-          <w:sz w:val="24"/>
-          <w:szCs w:val="24"/>
-        </w:rPr>
-        <w:t>Anonychat</w:t>
-      </w:r>
-      <w:proofErr w:type="spellEnd"/>
-      <w:r>
-        <w:rPr>
-          <w:rFonts w:ascii="Times New Roman" w:hAnsi="Times New Roman" w:cs="Times New Roman"/>
-          <w:sz w:val="24"/>
-          <w:szCs w:val="24"/>
-        </w:rPr>
-        <w:t xml:space="preserve"> is that Skype’s main focus is not anonymity, and uses P2P connections in a more direct method. Some projects in the IRC field, such as </w:t>
-      </w:r>
-      <w:proofErr w:type="spellStart"/>
-      <w:r>
-        <w:rPr>
-          <w:rFonts w:ascii="Times New Roman" w:hAnsi="Times New Roman" w:cs="Times New Roman"/>
-          <w:sz w:val="24"/>
-          <w:szCs w:val="24"/>
-        </w:rPr>
-        <w:t>Quassel</w:t>
-      </w:r>
-      <w:proofErr w:type="spellEnd"/>
-      <w:r>
-        <w:rPr>
-          <w:rFonts w:ascii="Times New Roman" w:hAnsi="Times New Roman" w:cs="Times New Roman"/>
-          <w:sz w:val="24"/>
-          <w:szCs w:val="24"/>
-        </w:rPr>
-        <w:t xml:space="preserve"> and Rust, are more direct competition in anonymity, but do not use the P2P </w:t>
-      </w:r>
-      <w:r>
-        <w:rPr>
-          <w:rFonts w:ascii="Times New Roman" w:hAnsi="Times New Roman" w:cs="Times New Roman"/>
-          <w:sz w:val="24"/>
-          <w:szCs w:val="24"/>
-        </w:rPr>
-        <w:t xml:space="preserve">model of </w:t>
-      </w:r>
-      <w:r>
-        <w:rPr>
-          <w:rFonts w:ascii="Times New Roman" w:hAnsi="Times New Roman" w:cs="Times New Roman"/>
-          <w:sz w:val="24"/>
-          <w:szCs w:val="24"/>
-        </w:rPr>
-        <w:t xml:space="preserve">connectivity we will attempt. Overall, our metric for success will be if </w:t>
+        <w:t xml:space="preserve">Overall, our metric for success will be if </w:t>
       </w:r>
       <w:proofErr w:type="spellStart"/>
       <w:r>
@@ -1096,7 +1122,7 @@
 </file>
 
 <file path=word/styles.xml><?xml version="1.0" encoding="utf-8"?>
-<w:styles xmlns:mc="http://schemas.openxmlformats.org/markup-compatibility/2006" xmlns:r="http://schemas.openxmlformats.org/officeDocument/2006/relationships" xmlns:w="http://schemas.openxmlformats.org/wordprocessingml/2006/main" xmlns:w14="http://schemas.microsoft.com/office/word/2010/wordml" xmlns:w15="http://schemas.microsoft.com/office/word/2012/wordml" mc:Ignorable="w14 w15">
+<w:styles xmlns:r="http://schemas.openxmlformats.org/officeDocument/2006/relationships" xmlns:w="http://schemas.openxmlformats.org/wordprocessingml/2006/main">
   <w:docDefaults>
     <w:rPrDefault>
       <w:rPr>
@@ -1112,382 +1138,149 @@
       </w:pPr>
     </w:pPrDefault>
   </w:docDefaults>
-  <w:latentStyles w:defLockedState="0" w:defUIPriority="99" w:defSemiHidden="0" w:defUnhideWhenUsed="0" w:defQFormat="0" w:count="371">
-    <w:lsdException w:name="Normal" w:uiPriority="0" w:qFormat="1"/>
-    <w:lsdException w:name="heading 1" w:uiPriority="9" w:qFormat="1"/>
-    <w:lsdException w:name="heading 2" w:semiHidden="1" w:uiPriority="9" w:unhideWhenUsed="1" w:qFormat="1"/>
-    <w:lsdException w:name="heading 3" w:semiHidden="1" w:uiPriority="9" w:unhideWhenUsed="1" w:qFormat="1"/>
-    <w:lsdException w:name="heading 4" w:semiHidden="1" w:uiPriority="9" w:unhideWhenUsed="1" w:qFormat="1"/>
-    <w:lsdException w:name="heading 5" w:semiHidden="1" w:uiPriority="9" w:unhideWhenUsed="1" w:qFormat="1"/>
-    <w:lsdException w:name="heading 6" w:semiHidden="1" w:uiPriority="9" w:unhideWhenUsed="1" w:qFormat="1"/>
-    <w:lsdException w:name="heading 7" w:semiHidden="1" w:uiPriority="9" w:unhideWhenUsed="1" w:qFormat="1"/>
-    <w:lsdException w:name="heading 8" w:semiHidden="1" w:uiPriority="9" w:unhideWhenUsed="1" w:qFormat="1"/>
-    <w:lsdException w:name="heading 9" w:semiHidden="1" w:uiPriority="9" w:unhideWhenUsed="1" w:qFormat="1"/>
-    <w:lsdException w:name="index 1" w:semiHidden="1" w:unhideWhenUsed="1"/>
-    <w:lsdException w:name="index 2" w:semiHidden="1" w:unhideWhenUsed="1"/>
-    <w:lsdException w:name="index 3" w:semiHidden="1" w:unhideWhenUsed="1"/>
-    <w:lsdException w:name="index 4" w:semiHidden="1" w:unhideWhenUsed="1"/>
-    <w:lsdException w:name="index 5" w:semiHidden="1" w:unhideWhenUsed="1"/>
-    <w:lsdException w:name="index 6" w:semiHidden="1" w:unhideWhenUsed="1"/>
-    <w:lsdException w:name="index 7" w:semiHidden="1" w:unhideWhenUsed="1"/>
-    <w:lsdException w:name="index 8" w:semiHidden="1" w:unhideWhenUsed="1"/>
-    <w:lsdException w:name="index 9" w:semiHidden="1" w:unhideWhenUsed="1"/>
-    <w:lsdException w:name="toc 1" w:semiHidden="1" w:uiPriority="39" w:unhideWhenUsed="1"/>
-    <w:lsdException w:name="toc 2" w:semiHidden="1" w:uiPriority="39" w:unhideWhenUsed="1"/>
-    <w:lsdException w:name="toc 3" w:semiHidden="1" w:uiPriority="39" w:unhideWhenUsed="1"/>
-    <w:lsdException w:name="toc 4" w:semiHidden="1" w:uiPriority="39" w:unhideWhenUsed="1"/>
-    <w:lsdException w:name="toc 5" w:semiHidden="1" w:uiPriority="39" w:unhideWhenUsed="1"/>
-    <w:lsdException w:name="toc 6" w:semiHidden="1" w:uiPriority="39" w:unhideWhenUsed="1"/>
-    <w:lsdException w:name="toc 7" w:semiHidden="1" w:uiPriority="39" w:unhideWhenUsed="1"/>
-    <w:lsdException w:name="toc 8" w:semiHidden="1" w:uiPriority="39" w:unhideWhenUsed="1"/>
-    <w:lsdException w:name="toc 9" w:semiHidden="1" w:uiPriority="39" w:unhideWhenUsed="1"/>
-    <w:lsdException w:name="Normal Indent" w:semiHidden="1" w:unhideWhenUsed="1"/>
-    <w:lsdException w:name="footnote text" w:semiHidden="1" w:unhideWhenUsed="1"/>
-    <w:lsdException w:name="annotation text" w:semiHidden="1" w:unhideWhenUsed="1"/>
-    <w:lsdException w:name="header" w:semiHidden="1" w:unhideWhenUsed="1"/>
-    <w:lsdException w:name="footer" w:semiHidden="1" w:unhideWhenUsed="1"/>
-    <w:lsdException w:name="index heading" w:semiHidden="1" w:unhideWhenUsed="1"/>
-    <w:lsdException w:name="caption" w:semiHidden="1" w:uiPriority="35" w:unhideWhenUsed="1" w:qFormat="1"/>
-    <w:lsdException w:name="table of figures" w:semiHidden="1" w:unhideWhenUsed="1"/>
-    <w:lsdException w:name="envelope address" w:semiHidden="1" w:unhideWhenUsed="1"/>
-    <w:lsdException w:name="envelope return" w:semiHidden="1" w:unhideWhenUsed="1"/>
-    <w:lsdException w:name="footnote reference" w:semiHidden="1" w:unhideWhenUsed="1"/>
-    <w:lsdException w:name="annotation reference" w:semiHidden="1" w:unhideWhenUsed="1"/>
-    <w:lsdException w:name="line number" w:semiHidden="1" w:unhideWhenUsed="1"/>
-    <w:lsdException w:name="page number" w:semiHidden="1" w:unhideWhenUsed="1"/>
-    <w:lsdException w:name="endnote reference" w:semiHidden="1" w:unhideWhenUsed="1"/>
-    <w:lsdException w:name="endnote text" w:semiHidden="1" w:unhideWhenUsed="1"/>
-    <w:lsdException w:name="table of authorities" w:semiHidden="1" w:unhideWhenUsed="1"/>
-    <w:lsdException w:name="macro" w:semiHidden="1" w:unhideWhenUsed="1"/>
-    <w:lsdException w:name="toa heading" w:semiHidden="1" w:unhideWhenUsed="1"/>
-    <w:lsdException w:name="List" w:semiHidden="1" w:unhideWhenUsed="1"/>
-    <w:lsdException w:name="List Bullet" w:semiHidden="1" w:unhideWhenUsed="1"/>
-    <w:lsdException w:name="List Number" w:semiHidden="1" w:unhideWhenUsed="1"/>
-    <w:lsdException w:name="List 2" w:semiHidden="1" w:unhideWhenUsed="1"/>
-    <w:lsdException w:name="List 3" w:semiHidden="1" w:unhideWhenUsed="1"/>
-    <w:lsdException w:name="List 4" w:semiHidden="1" w:unhideWhenUsed="1"/>
-    <w:lsdException w:name="List 5" w:semiHidden="1" w:unhideWhenUsed="1"/>
-    <w:lsdException w:name="List Bullet 2" w:semiHidden="1" w:unhideWhenUsed="1"/>
-    <w:lsdException w:name="List Bullet 3" w:semiHidden="1" w:unhideWhenUsed="1"/>
-    <w:lsdException w:name="List Bullet 4" w:semiHidden="1" w:unhideWhenUsed="1"/>
-    <w:lsdException w:name="List Bullet 5" w:semiHidden="1" w:unhideWhenUsed="1"/>
-    <w:lsdException w:name="List Number 2" w:semiHidden="1" w:unhideWhenUsed="1"/>
-    <w:lsdException w:name="List Number 3" w:semiHidden="1" w:unhideWhenUsed="1"/>
-    <w:lsdException w:name="List Number 4" w:semiHidden="1" w:unhideWhenUsed="1"/>
-    <w:lsdException w:name="List Number 5" w:semiHidden="1" w:unhideWhenUsed="1"/>
-    <w:lsdException w:name="Title" w:uiPriority="10" w:qFormat="1"/>
-    <w:lsdException w:name="Closing" w:semiHidden="1" w:unhideWhenUsed="1"/>
-    <w:lsdException w:name="Signature" w:semiHidden="1" w:unhideWhenUsed="1"/>
-    <w:lsdException w:name="Default Paragraph Font" w:semiHidden="1" w:uiPriority="1" w:unhideWhenUsed="1"/>
-    <w:lsdException w:name="Body Text" w:semiHidden="1" w:unhideWhenUsed="1"/>
-    <w:lsdException w:name="Body Text Indent" w:semiHidden="1" w:unhideWhenUsed="1"/>
-    <w:lsdException w:name="List Continue" w:semiHidden="1" w:unhideWhenUsed="1"/>
-    <w:lsdException w:name="List Continue 2" w:semiHidden="1" w:unhideWhenUsed="1"/>
-    <w:lsdException w:name="List Continue 3" w:semiHidden="1" w:unhideWhenUsed="1"/>
-    <w:lsdException w:name="List Continue 4" w:semiHidden="1" w:unhideWhenUsed="1"/>
-    <w:lsdException w:name="List Continue 5" w:semiHidden="1" w:unhideWhenUsed="1"/>
-    <w:lsdException w:name="Message Header" w:semiHidden="1" w:unhideWhenUsed="1"/>
-    <w:lsdException w:name="Subtitle" w:uiPriority="11" w:qFormat="1"/>
-    <w:lsdException w:name="Salutation" w:semiHidden="1" w:unhideWhenUsed="1"/>
-    <w:lsdException w:name="Date" w:semiHidden="1" w:unhideWhenUsed="1"/>
-    <w:lsdException w:name="Body Text First Indent" w:semiHidden="1" w:unhideWhenUsed="1"/>
-    <w:lsdException w:name="Body Text First Indent 2" w:semiHidden="1" w:unhideWhenUsed="1"/>
-    <w:lsdException w:name="Note Heading" w:semiHidden="1" w:unhideWhenUsed="1"/>
-    <w:lsdException w:name="Body Text 2" w:semiHidden="1" w:unhideWhenUsed="1"/>
-    <w:lsdException w:name="Body Text 3" w:semiHidden="1" w:unhideWhenUsed="1"/>
-    <w:lsdException w:name="Body Text Indent 2" w:semiHidden="1" w:unhideWhenUsed="1"/>
-    <w:lsdException w:name="Body Text Indent 3" w:semiHidden="1" w:unhideWhenUsed="1"/>
-    <w:lsdException w:name="Block Text" w:semiHidden="1" w:unhideWhenUsed="1"/>
-    <w:lsdException w:name="Hyperlink" w:semiHidden="1" w:unhideWhenUsed="1"/>
-    <w:lsdException w:name="FollowedHyperlink" w:semiHidden="1" w:unhideWhenUsed="1"/>
-    <w:lsdException w:name="Strong" w:uiPriority="22" w:qFormat="1"/>
-    <w:lsdException w:name="Emphasis" w:uiPriority="20" w:qFormat="1"/>
-    <w:lsdException w:name="Document Map" w:semiHidden="1" w:unhideWhenUsed="1"/>
-    <w:lsdException w:name="Plain Text" w:semiHidden="1" w:unhideWhenUsed="1"/>
-    <w:lsdException w:name="E-mail Signature" w:semiHidden="1" w:unhideWhenUsed="1"/>
-    <w:lsdException w:name="HTML Top of Form" w:semiHidden="1" w:unhideWhenUsed="1"/>
-    <w:lsdException w:name="HTML Bottom of Form" w:semiHidden="1" w:unhideWhenUsed="1"/>
-    <w:lsdException w:name="Normal (Web)" w:semiHidden="1" w:unhideWhenUsed="1"/>
-    <w:lsdException w:name="HTML Acronym" w:semiHidden="1" w:unhideWhenUsed="1"/>
-    <w:lsdException w:name="HTML Address" w:semiHidden="1" w:unhideWhenUsed="1"/>
-    <w:lsdException w:name="HTML Cite" w:semiHidden="1" w:unhideWhenUsed="1"/>
-    <w:lsdException w:name="HTML Code" w:semiHidden="1" w:unhideWhenUsed="1"/>
-    <w:lsdException w:name="HTML Definition" w:semiHidden="1" w:unhideWhenUsed="1"/>
-    <w:lsdException w:name="HTML Keyboard" w:semiHidden="1" w:unhideWhenUsed="1"/>
-    <w:lsdException w:name="HTML Preformatted" w:semiHidden="1" w:unhideWhenUsed="1"/>
-    <w:lsdException w:name="HTML Sample" w:semiHidden="1" w:unhideWhenUsed="1"/>
-    <w:lsdException w:name="HTML Typewriter" w:semiHidden="1" w:unhideWhenUsed="1"/>
-    <w:lsdException w:name="HTML Variable" w:semiHidden="1" w:unhideWhenUsed="1"/>
-    <w:lsdException w:name="Normal Table" w:semiHidden="1" w:unhideWhenUsed="1"/>
-    <w:lsdException w:name="annotation subject" w:semiHidden="1" w:unhideWhenUsed="1"/>
-    <w:lsdException w:name="No List" w:semiHidden="1" w:unhideWhenUsed="1"/>
-    <w:lsdException w:name="Outline List 1" w:semiHidden="1" w:unhideWhenUsed="1"/>
-    <w:lsdException w:name="Outline List 2" w:semiHidden="1" w:unhideWhenUsed="1"/>
-    <w:lsdException w:name="Outline List 3" w:semiHidden="1" w:unhideWhenUsed="1"/>
-    <w:lsdException w:name="Table Simple 1" w:semiHidden="1" w:unhideWhenUsed="1"/>
-    <w:lsdException w:name="Table Simple 2" w:semiHidden="1" w:unhideWhenUsed="1"/>
-    <w:lsdException w:name="Table Simple 3" w:semiHidden="1" w:unhideWhenUsed="1"/>
-    <w:lsdException w:name="Table Classic 1" w:semiHidden="1" w:unhideWhenUsed="1"/>
-    <w:lsdException w:name="Table Classic 2" w:semiHidden="1" w:unhideWhenUsed="1"/>
-    <w:lsdException w:name="Table Classic 3" w:semiHidden="1" w:unhideWhenUsed="1"/>
-    <w:lsdException w:name="Table Classic 4" w:semiHidden="1" w:unhideWhenUsed="1"/>
-    <w:lsdException w:name="Table Colorful 1" w:semiHidden="1" w:unhideWhenUsed="1"/>
-    <w:lsdException w:name="Table Colorful 2" w:semiHidden="1" w:unhideWhenUsed="1"/>
-    <w:lsdException w:name="Table Colorful 3" w:semiHidden="1" w:unhideWhenUsed="1"/>
-    <w:lsdException w:name="Table Columns 1" w:semiHidden="1" w:unhideWhenUsed="1"/>
-    <w:lsdException w:name="Table Columns 2" w:semiHidden="1" w:unhideWhenUsed="1"/>
-    <w:lsdException w:name="Table Columns 3" w:semiHidden="1" w:unhideWhenUsed="1"/>
-    <w:lsdException w:name="Table Columns 4" w:semiHidden="1" w:unhideWhenUsed="1"/>
-    <w:lsdException w:name="Table Columns 5" w:semiHidden="1" w:unhideWhenUsed="1"/>
-    <w:lsdException w:name="Table Grid 1" w:semiHidden="1" w:unhideWhenUsed="1"/>
-    <w:lsdException w:name="Table Grid 2" w:semiHidden="1" w:unhideWhenUsed="1"/>
-    <w:lsdException w:name="Table Grid 3" w:semiHidden="1" w:unhideWhenUsed="1"/>
-    <w:lsdException w:name="Table Grid 4" w:semiHidden="1" w:unhideWhenUsed="1"/>
-    <w:lsdException w:name="Table Grid 5" w:semiHidden="1" w:unhideWhenUsed="1"/>
-    <w:lsdException w:name="Table Grid 6" w:semiHidden="1" w:unhideWhenUsed="1"/>
-    <w:lsdException w:name="Table Grid 7" w:semiHidden="1" w:unhideWhenUsed="1"/>
-    <w:lsdException w:name="Table Grid 8" w:semiHidden="1" w:unhideWhenUsed="1"/>
-    <w:lsdException w:name="Table List 1" w:semiHidden="1" w:unhideWhenUsed="1"/>
-    <w:lsdException w:name="Table List 2" w:semiHidden="1" w:unhideWhenUsed="1"/>
-    <w:lsdException w:name="Table List 3" w:semiHidden="1" w:unhideWhenUsed="1"/>
-    <w:lsdException w:name="Table List 4" w:semiHidden="1" w:unhideWhenUsed="1"/>
-    <w:lsdException w:name="Table List 5" w:semiHidden="1" w:unhideWhenUsed="1"/>
-    <w:lsdException w:name="Table List 6" w:semiHidden="1" w:unhideWhenUsed="1"/>
-    <w:lsdException w:name="Table List 7" w:semiHidden="1" w:unhideWhenUsed="1"/>
-    <w:lsdException w:name="Table List 8" w:semiHidden="1" w:unhideWhenUsed="1"/>
-    <w:lsdException w:name="Table 3D effects 1" w:semiHidden="1" w:unhideWhenUsed="1"/>
-    <w:lsdException w:name="Table 3D effects 2" w:semiHidden="1" w:unhideWhenUsed="1"/>
-    <w:lsdException w:name="Table 3D effects 3" w:semiHidden="1" w:unhideWhenUsed="1"/>
-    <w:lsdException w:name="Table Contemporary" w:semiHidden="1" w:unhideWhenUsed="1"/>
-    <w:lsdException w:name="Table Elegant" w:semiHidden="1" w:unhideWhenUsed="1"/>
-    <w:lsdException w:name="Table Professional" w:semiHidden="1" w:unhideWhenUsed="1"/>
-    <w:lsdException w:name="Table Subtle 1" w:semiHidden="1" w:unhideWhenUsed="1"/>
-    <w:lsdException w:name="Table Subtle 2" w:semiHidden="1" w:unhideWhenUsed="1"/>
-    <w:lsdException w:name="Table Web 1" w:semiHidden="1" w:unhideWhenUsed="1"/>
-    <w:lsdException w:name="Table Web 2" w:semiHidden="1" w:unhideWhenUsed="1"/>
-    <w:lsdException w:name="Table Web 3" w:semiHidden="1" w:unhideWhenUsed="1"/>
-    <w:lsdException w:name="Balloon Text" w:semiHidden="1" w:unhideWhenUsed="1"/>
-    <w:lsdException w:name="Table Grid" w:uiPriority="39"/>
-    <w:lsdException w:name="Table Theme" w:semiHidden="1" w:unhideWhenUsed="1"/>
-    <w:lsdException w:name="Placeholder Text" w:semiHidden="1"/>
-    <w:lsdException w:name="No Spacing" w:uiPriority="1" w:qFormat="1"/>
-    <w:lsdException w:name="Light Shading" w:uiPriority="60"/>
-    <w:lsdException w:name="Light List" w:uiPriority="61"/>
-    <w:lsdException w:name="Light Grid" w:uiPriority="62"/>
-    <w:lsdException w:name="Medium Shading 1" w:uiPriority="63"/>
-    <w:lsdException w:name="Medium Shading 2" w:uiPriority="64"/>
-    <w:lsdException w:name="Medium List 1" w:uiPriority="65"/>
-    <w:lsdException w:name="Medium List 2" w:uiPriority="66"/>
-    <w:lsdException w:name="Medium Grid 1" w:uiPriority="67"/>
-    <w:lsdException w:name="Medium Grid 2" w:uiPriority="68"/>
-    <w:lsdException w:name="Medium Grid 3" w:uiPriority="69"/>
-    <w:lsdException w:name="Dark List" w:uiPriority="70"/>
-    <w:lsdException w:name="Colorful Shading" w:uiPriority="71"/>
-    <w:lsdException w:name="Colorful List" w:uiPriority="72"/>
-    <w:lsdException w:name="Colorful Grid" w:uiPriority="73"/>
-    <w:lsdException w:name="Light Shading Accent 1" w:uiPriority="60"/>
-    <w:lsdException w:name="Light List Accent 1" w:uiPriority="61"/>
-    <w:lsdException w:name="Light Grid Accent 1" w:uiPriority="62"/>
-    <w:lsdException w:name="Medium Shading 1 Accent 1" w:uiPriority="63"/>
-    <w:lsdException w:name="Medium Shading 2 Accent 1" w:uiPriority="64"/>
-    <w:lsdException w:name="Medium List 1 Accent 1" w:uiPriority="65"/>
-    <w:lsdException w:name="Revision" w:semiHidden="1"/>
-    <w:lsdException w:name="List Paragraph" w:uiPriority="34" w:qFormat="1"/>
-    <w:lsdException w:name="Quote" w:uiPriority="29" w:qFormat="1"/>
-    <w:lsdException w:name="Intense Quote" w:uiPriority="30" w:qFormat="1"/>
-    <w:lsdException w:name="Medium List 2 Accent 1" w:uiPriority="66"/>
-    <w:lsdException w:name="Medium Grid 1 Accent 1" w:uiPriority="67"/>
-    <w:lsdException w:name="Medium Grid 2 Accent 1" w:uiPriority="68"/>
-    <w:lsdException w:name="Medium Grid 3 Accent 1" w:uiPriority="69"/>
-    <w:lsdException w:name="Dark List Accent 1" w:uiPriority="70"/>
-    <w:lsdException w:name="Colorful Shading Accent 1" w:uiPriority="71"/>
-    <w:lsdException w:name="Colorful List Accent 1" w:uiPriority="72"/>
-    <w:lsdException w:name="Colorful Grid Accent 1" w:uiPriority="73"/>
-    <w:lsdException w:name="Light Shading Accent 2" w:uiPriority="60"/>
-    <w:lsdException w:name="Light List Accent 2" w:uiPriority="61"/>
-    <w:lsdException w:name="Light Grid Accent 2" w:uiPriority="62"/>
-    <w:lsdException w:name="Medium Shading 1 Accent 2" w:uiPriority="63"/>
-    <w:lsdException w:name="Medium Shading 2 Accent 2" w:uiPriority="64"/>
-    <w:lsdException w:name="Medium List 1 Accent 2" w:uiPriority="65"/>
-    <w:lsdException w:name="Medium List 2 Accent 2" w:uiPriority="66"/>
-    <w:lsdException w:name="Medium Grid 1 Accent 2" w:uiPriority="67"/>
-    <w:lsdException w:name="Medium Grid 2 Accent 2" w:uiPriority="68"/>
-    <w:lsdException w:name="Medium Grid 3 Accent 2" w:uiPriority="69"/>
-    <w:lsdException w:name="Dark List Accent 2" w:uiPriority="70"/>
-    <w:lsdException w:name="Colorful Shading Accent 2" w:uiPriority="71"/>
-    <w:lsdException w:name="Colorful List Accent 2" w:uiPriority="72"/>
-    <w:lsdException w:name="Colorful Grid Accent 2" w:uiPriority="73"/>
-    <w:lsdException w:name="Light Shading Accent 3" w:uiPriority="60"/>
-    <w:lsdException w:name="Light List Accent 3" w:uiPriority="61"/>
-    <w:lsdException w:name="Light Grid Accent 3" w:uiPriority="62"/>
-    <w:lsdException w:name="Medium Shading 1 Accent 3" w:uiPriority="63"/>
-    <w:lsdException w:name="Medium Shading 2 Accent 3" w:uiPriority="64"/>
-    <w:lsdException w:name="Medium List 1 Accent 3" w:uiPriority="65"/>
-    <w:lsdException w:name="Medium List 2 Accent 3" w:uiPriority="66"/>
-    <w:lsdException w:name="Medium Grid 1 Accent 3" w:uiPriority="67"/>
-    <w:lsdException w:name="Medium Grid 2 Accent 3" w:uiPriority="68"/>
-    <w:lsdException w:name="Medium Grid 3 Accent 3" w:uiPriority="69"/>
-    <w:lsdException w:name="Dark List Accent 3" w:uiPriority="70"/>
-    <w:lsdException w:name="Colorful Shading Accent 3" w:uiPriority="71"/>
-    <w:lsdException w:name="Colorful List Accent 3" w:uiPriority="72"/>
-    <w:lsdException w:name="Colorful Grid Accent 3" w:uiPriority="73"/>
-    <w:lsdException w:name="Light Shading Accent 4" w:uiPriority="60"/>
-    <w:lsdException w:name="Light List Accent 4" w:uiPriority="61"/>
-    <w:lsdException w:name="Light Grid Accent 4" w:uiPriority="62"/>
-    <w:lsdException w:name="Medium Shading 1 Accent 4" w:uiPriority="63"/>
-    <w:lsdException w:name="Medium Shading 2 Accent 4" w:uiPriority="64"/>
-    <w:lsdException w:name="Medium List 1 Accent 4" w:uiPriority="65"/>
-    <w:lsdException w:name="Medium List 2 Accent 4" w:uiPriority="66"/>
-    <w:lsdException w:name="Medium Grid 1 Accent 4" w:uiPriority="67"/>
-    <w:lsdException w:name="Medium Grid 2 Accent 4" w:uiPriority="68"/>
-    <w:lsdException w:name="Medium Grid 3 Accent 4" w:uiPriority="69"/>
-    <w:lsdException w:name="Dark List Accent 4" w:uiPriority="70"/>
-    <w:lsdException w:name="Colorful Shading Accent 4" w:uiPriority="71"/>
-    <w:lsdException w:name="Colorful List Accent 4" w:uiPriority="72"/>
-    <w:lsdException w:name="Colorful Grid Accent 4" w:uiPriority="73"/>
-    <w:lsdException w:name="Light Shading Accent 5" w:uiPriority="60"/>
-    <w:lsdException w:name="Light List Accent 5" w:uiPriority="61"/>
-    <w:lsdException w:name="Light Grid Accent 5" w:uiPriority="62"/>
-    <w:lsdException w:name="Medium Shading 1 Accent 5" w:uiPriority="63"/>
-    <w:lsdException w:name="Medium Shading 2 Accent 5" w:uiPriority="64"/>
-    <w:lsdException w:name="Medium List 1 Accent 5" w:uiPriority="65"/>
-    <w:lsdException w:name="Medium List 2 Accent 5" w:uiPriority="66"/>
-    <w:lsdException w:name="Medium Grid 1 Accent 5" w:uiPriority="67"/>
-    <w:lsdException w:name="Medium Grid 2 Accent 5" w:uiPriority="68"/>
-    <w:lsdException w:name="Medium Grid 3 Accent 5" w:uiPriority="69"/>
-    <w:lsdException w:name="Dark List Accent 5" w:uiPriority="70"/>
-    <w:lsdException w:name="Colorful Shading Accent 5" w:uiPriority="71"/>
-    <w:lsdException w:name="Colorful List Accent 5" w:uiPriority="72"/>
-    <w:lsdException w:name="Colorful Grid Accent 5" w:uiPriority="73"/>
-    <w:lsdException w:name="Light Shading Accent 6" w:uiPriority="60"/>
-    <w:lsdException w:name="Light List Accent 6" w:uiPriority="61"/>
-    <w:lsdException w:name="Light Grid Accent 6" w:uiPriority="62"/>
-    <w:lsdException w:name="Medium Shading 1 Accent 6" w:uiPriority="63"/>
-    <w:lsdException w:name="Medium Shading 2 Accent 6" w:uiPriority="64"/>
-    <w:lsdException w:name="Medium List 1 Accent 6" w:uiPriority="65"/>
-    <w:lsdException w:name="Medium List 2 Accent 6" w:uiPriority="66"/>
-    <w:lsdException w:name="Medium Grid 1 Accent 6" w:uiPriority="67"/>
-    <w:lsdException w:name="Medium Grid 2 Accent 6" w:uiPriority="68"/>
-    <w:lsdException w:name="Medium Grid 3 Accent 6" w:uiPriority="69"/>
-    <w:lsdException w:name="Dark List Accent 6" w:uiPriority="70"/>
-    <w:lsdException w:name="Colorful Shading Accent 6" w:uiPriority="71"/>
-    <w:lsdException w:name="Colorful List Accent 6" w:uiPriority="72"/>
-    <w:lsdException w:name="Colorful Grid Accent 6" w:uiPriority="73"/>
-    <w:lsdException w:name="Subtle Emphasis" w:uiPriority="19" w:qFormat="1"/>
-    <w:lsdException w:name="Intense Emphasis" w:uiPriority="21" w:qFormat="1"/>
-    <w:lsdException w:name="Subtle Reference" w:uiPriority="31" w:qFormat="1"/>
-    <w:lsdException w:name="Intense Reference" w:uiPriority="32" w:qFormat="1"/>
-    <w:lsdException w:name="Book Title" w:uiPriority="33" w:qFormat="1"/>
-    <w:lsdException w:name="Bibliography" w:semiHidden="1" w:uiPriority="37" w:unhideWhenUsed="1"/>
-    <w:lsdException w:name="TOC Heading" w:semiHidden="1" w:uiPriority="39" w:unhideWhenUsed="1" w:qFormat="1"/>
-    <w:lsdException w:name="Plain Table 1" w:uiPriority="41"/>
-    <w:lsdException w:name="Plain Table 2" w:uiPriority="42"/>
-    <w:lsdException w:name="Plain Table 3" w:uiPriority="43"/>
-    <w:lsdException w:name="Plain Table 4" w:uiPriority="44"/>
-    <w:lsdException w:name="Plain Table 5" w:uiPriority="45"/>
-    <w:lsdException w:name="Grid Table Light" w:uiPriority="40"/>
-    <w:lsdException w:name="Grid Table 1 Light" w:uiPriority="46"/>
-    <w:lsdException w:name="Grid Table 2" w:uiPriority="47"/>
-    <w:lsdException w:name="Grid Table 3" w:uiPriority="48"/>
-    <w:lsdException w:name="Grid Table 4" w:uiPriority="49"/>
-    <w:lsdException w:name="Grid Table 5 Dark" w:uiPriority="50"/>
-    <w:lsdException w:name="Grid Table 6 Colorful" w:uiPriority="51"/>
-    <w:lsdException w:name="Grid Table 7 Colorful" w:uiPriority="52"/>
-    <w:lsdException w:name="Grid Table 1 Light Accent 1" w:uiPriority="46"/>
-    <w:lsdException w:name="Grid Table 2 Accent 1" w:uiPriority="47"/>
-    <w:lsdException w:name="Grid Table 3 Accent 1" w:uiPriority="48"/>
-    <w:lsdException w:name="Grid Table 4 Accent 1" w:uiPriority="49"/>
-    <w:lsdException w:name="Grid Table 5 Dark Accent 1" w:uiPriority="50"/>
-    <w:lsdException w:name="Grid Table 6 Colorful Accent 1" w:uiPriority="51"/>
-    <w:lsdException w:name="Grid Table 7 Colorful Accent 1" w:uiPriority="52"/>
-    <w:lsdException w:name="Grid Table 1 Light Accent 2" w:uiPriority="46"/>
-    <w:lsdException w:name="Grid Table 2 Accent 2" w:uiPriority="47"/>
-    <w:lsdException w:name="Grid Table 3 Accent 2" w:uiPriority="48"/>
-    <w:lsdException w:name="Grid Table 4 Accent 2" w:uiPriority="49"/>
-    <w:lsdException w:name="Grid Table 5 Dark Accent 2" w:uiPriority="50"/>
-    <w:lsdException w:name="Grid Table 6 Colorful Accent 2" w:uiPriority="51"/>
-    <w:lsdException w:name="Grid Table 7 Colorful Accent 2" w:uiPriority="52"/>
-    <w:lsdException w:name="Grid Table 1 Light Accent 3" w:uiPriority="46"/>
-    <w:lsdException w:name="Grid Table 2 Accent 3" w:uiPriority="47"/>
-    <w:lsdException w:name="Grid Table 3 Accent 3" w:uiPriority="48"/>
-    <w:lsdException w:name="Grid Table 4 Accent 3" w:uiPriority="49"/>
-    <w:lsdException w:name="Grid Table 5 Dark Accent 3" w:uiPriority="50"/>
-    <w:lsdException w:name="Grid Table 6 Colorful Accent 3" w:uiPriority="51"/>
-    <w:lsdException w:name="Grid Table 7 Colorful Accent 3" w:uiPriority="52"/>
-    <w:lsdException w:name="Grid Table 1 Light Accent 4" w:uiPriority="46"/>
-    <w:lsdException w:name="Grid Table 2 Accent 4" w:uiPriority="47"/>
-    <w:lsdException w:name="Grid Table 3 Accent 4" w:uiPriority="48"/>
-    <w:lsdException w:name="Grid Table 4 Accent 4" w:uiPriority="49"/>
-    <w:lsdException w:name="Grid Table 5 Dark Accent 4" w:uiPriority="50"/>
-    <w:lsdException w:name="Grid Table 6 Colorful Accent 4" w:uiPriority="51"/>
-    <w:lsdException w:name="Grid Table 7 Colorful Accent 4" w:uiPriority="52"/>
-    <w:lsdException w:name="Grid Table 1 Light Accent 5" w:uiPriority="46"/>
-    <w:lsdException w:name="Grid Table 2 Accent 5" w:uiPriority="47"/>
-    <w:lsdException w:name="Grid Table 3 Accent 5" w:uiPriority="48"/>
-    <w:lsdException w:name="Grid Table 4 Accent 5" w:uiPriority="49"/>
-    <w:lsdException w:name="Grid Table 5 Dark Accent 5" w:uiPriority="50"/>
-    <w:lsdException w:name="Grid Table 6 Colorful Accent 5" w:uiPriority="51"/>
-    <w:lsdException w:name="Grid Table 7 Colorful Accent 5" w:uiPriority="52"/>
-    <w:lsdException w:name="Grid Table 1 Light Accent 6" w:uiPriority="46"/>
-    <w:lsdException w:name="Grid Table 2 Accent 6" w:uiPriority="47"/>
-    <w:lsdException w:name="Grid Table 3 Accent 6" w:uiPriority="48"/>
-    <w:lsdException w:name="Grid Table 4 Accent 6" w:uiPriority="49"/>
-    <w:lsdException w:name="Grid Table 5 Dark Accent 6" w:uiPriority="50"/>
-    <w:lsdException w:name="Grid Table 6 Colorful Accent 6" w:uiPriority="51"/>
-    <w:lsdException w:name="Grid Table 7 Colorful Accent 6" w:uiPriority="52"/>
-    <w:lsdException w:name="List Table 1 Light" w:uiPriority="46"/>
-    <w:lsdException w:name="List Table 2" w:uiPriority="47"/>
-    <w:lsdException w:name="List Table 3" w:uiPriority="48"/>
-    <w:lsdException w:name="List Table 4" w:uiPriority="49"/>
-    <w:lsdException w:name="List Table 5 Dark" w:uiPriority="50"/>
-    <w:lsdException w:name="List Table 6 Colorful" w:uiPriority="51"/>
-    <w:lsdException w:name="List Table 7 Colorful" w:uiPriority="52"/>
-    <w:lsdException w:name="List Table 1 Light Accent 1" w:uiPriority="46"/>
-    <w:lsdException w:name="List Table 2 Accent 1" w:uiPriority="47"/>
-    <w:lsdException w:name="List Table 3 Accent 1" w:uiPriority="48"/>
-    <w:lsdException w:name="List Table 4 Accent 1" w:uiPriority="49"/>
-    <w:lsdException w:name="List Table 5 Dark Accent 1" w:uiPriority="50"/>
-    <w:lsdException w:name="List Table 6 Colorful Accent 1" w:uiPriority="51"/>
-    <w:lsdException w:name="List Table 7 Colorful Accent 1" w:uiPriority="52"/>
-    <w:lsdException w:name="List Table 1 Light Accent 2" w:uiPriority="46"/>
-    <w:lsdException w:name="List Table 2 Accent 2" w:uiPriority="47"/>
-    <w:lsdException w:name="List Table 3 Accent 2" w:uiPriority="48"/>
-    <w:lsdException w:name="List Table 4 Accent 2" w:uiPriority="49"/>
-    <w:lsdException w:name="List Table 5 Dark Accent 2" w:uiPriority="50"/>
-    <w:lsdException w:name="List Table 6 Colorful Accent 2" w:uiPriority="51"/>
-    <w:lsdException w:name="List Table 7 Colorful Accent 2" w:uiPriority="52"/>
-    <w:lsdException w:name="List Table 1 Light Accent 3" w:uiPriority="46"/>
-    <w:lsdException w:name="List Table 2 Accent 3" w:uiPriority="47"/>
-    <w:lsdException w:name="List Table 3 Accent 3" w:uiPriority="48"/>
-    <w:lsdException w:name="List Table 4 Accent 3" w:uiPriority="49"/>
-    <w:lsdException w:name="List Table 5 Dark Accent 3" w:uiPriority="50"/>
-    <w:lsdException w:name="List Table 6 Colorful Accent 3" w:uiPriority="51"/>
-    <w:lsdException w:name="List Table 7 Colorful Accent 3" w:uiPriority="52"/>
-    <w:lsdException w:name="List Table 1 Light Accent 4" w:uiPriority="46"/>
-    <w:lsdException w:name="List Table 2 Accent 4" w:uiPriority="47"/>
-    <w:lsdException w:name="List Table 3 Accent 4" w:uiPriority="48"/>
-    <w:lsdException w:name="List Table 4 Accent 4" w:uiPriority="49"/>
-    <w:lsdException w:name="List Table 5 Dark Accent 4" w:uiPriority="50"/>
-    <w:lsdException w:name="List Table 6 Colorful Accent 4" w:uiPriority="51"/>
-    <w:lsdException w:name="List Table 7 Colorful Accent 4" w:uiPriority="52"/>
-    <w:lsdException w:name="List Table 1 Light Accent 5" w:uiPriority="46"/>
-    <w:lsdException w:name="List Table 2 Accent 5" w:uiPriority="47"/>
-    <w:lsdException w:name="List Table 3 Accent 5" w:uiPriority="48"/>
-    <w:lsdException w:name="List Table 4 Accent 5" w:uiPriority="49"/>
-    <w:lsdException w:name="List Table 5 Dark Accent 5" w:uiPriority="50"/>
-    <w:lsdException w:name="List Table 6 Colorful Accent 5" w:uiPriority="51"/>
-    <w:lsdException w:name="List Table 7 Colorful Accent 5" w:uiPriority="52"/>
-    <w:lsdException w:name="List Table 1 Light Accent 6" w:uiPriority="46"/>
-    <w:lsdException w:name="List Table 2 Accent 6" w:uiPriority="47"/>
-    <w:lsdException w:name="List Table 3 Accent 6" w:uiPriority="48"/>
-    <w:lsdException w:name="List Table 4 Accent 6" w:uiPriority="49"/>
-    <w:lsdException w:name="List Table 5 Dark Accent 6" w:uiPriority="50"/>
-    <w:lsdException w:name="List Table 6 Colorful Accent 6" w:uiPriority="51"/>
-    <w:lsdException w:name="List Table 7 Colorful Accent 6" w:uiPriority="52"/>
+  <w:latentStyles w:defLockedState="0" w:defUIPriority="99" w:defSemiHidden="1" w:defUnhideWhenUsed="1" w:defQFormat="0" w:count="267">
+    <w:lsdException w:name="Normal" w:semiHidden="0" w:uiPriority="0" w:unhideWhenUsed="0" w:qFormat="1"/>
+    <w:lsdException w:name="heading 1" w:semiHidden="0" w:uiPriority="9" w:unhideWhenUsed="0" w:qFormat="1"/>
+    <w:lsdException w:name="heading 2" w:uiPriority="9" w:qFormat="1"/>
+    <w:lsdException w:name="heading 3" w:uiPriority="9" w:qFormat="1"/>
+    <w:lsdException w:name="heading 4" w:uiPriority="9" w:qFormat="1"/>
+    <w:lsdException w:name="heading 5" w:uiPriority="9" w:qFormat="1"/>
+    <w:lsdException w:name="heading 6" w:uiPriority="9" w:qFormat="1"/>
+    <w:lsdException w:name="heading 7" w:uiPriority="9" w:qFormat="1"/>
+    <w:lsdException w:name="heading 8" w:uiPriority="9" w:qFormat="1"/>
+    <w:lsdException w:name="heading 9" w:uiPriority="9" w:qFormat="1"/>
+    <w:lsdException w:name="toc 1" w:uiPriority="39"/>
+    <w:lsdException w:name="toc 2" w:uiPriority="39"/>
+    <w:lsdException w:name="toc 3" w:uiPriority="39"/>
+    <w:lsdException w:name="toc 4" w:uiPriority="39"/>
+    <w:lsdException w:name="toc 5" w:uiPriority="39"/>
+    <w:lsdException w:name="toc 6" w:uiPriority="39"/>
+    <w:lsdException w:name="toc 7" w:uiPriority="39"/>
+    <w:lsdException w:name="toc 8" w:uiPriority="39"/>
+    <w:lsdException w:name="toc 9" w:uiPriority="39"/>
+    <w:lsdException w:name="caption" w:uiPriority="35" w:qFormat="1"/>
+    <w:lsdException w:name="Title" w:semiHidden="0" w:uiPriority="10" w:unhideWhenUsed="0" w:qFormat="1"/>
+    <w:lsdException w:name="Default Paragraph Font" w:uiPriority="1"/>
+    <w:lsdException w:name="Subtitle" w:semiHidden="0" w:uiPriority="11" w:unhideWhenUsed="0" w:qFormat="1"/>
+    <w:lsdException w:name="Strong" w:semiHidden="0" w:uiPriority="22" w:unhideWhenUsed="0" w:qFormat="1"/>
+    <w:lsdException w:name="Emphasis" w:semiHidden="0" w:uiPriority="20" w:unhideWhenUsed="0" w:qFormat="1"/>
+    <w:lsdException w:name="Table Grid" w:semiHidden="0" w:uiPriority="39" w:unhideWhenUsed="0"/>
+    <w:lsdException w:name="Placeholder Text" w:unhideWhenUsed="0"/>
+    <w:lsdException w:name="No Spacing" w:semiHidden="0" w:uiPriority="1" w:unhideWhenUsed="0" w:qFormat="1"/>
+    <w:lsdException w:name="Light Shading" w:semiHidden="0" w:uiPriority="60" w:unhideWhenUsed="0"/>
+    <w:lsdException w:name="Light List" w:semiHidden="0" w:uiPriority="61" w:unhideWhenUsed="0"/>
+    <w:lsdException w:name="Light Grid" w:semiHidden="0" w:uiPriority="62" w:unhideWhenUsed="0"/>
+    <w:lsdException w:name="Medium Shading 1" w:semiHidden="0" w:uiPriority="63" w:unhideWhenUsed="0"/>
+    <w:lsdException w:name="Medium Shading 2" w:semiHidden="0" w:uiPriority="64" w:unhideWhenUsed="0"/>
+    <w:lsdException w:name="Medium List 1" w:semiHidden="0" w:uiPriority="65" w:unhideWhenUsed="0"/>
+    <w:lsdException w:name="Medium List 2" w:semiHidden="0" w:uiPriority="66" w:unhideWhenUsed="0"/>
+    <w:lsdException w:name="Medium Grid 1" w:semiHidden="0" w:uiPriority="67" w:unhideWhenUsed="0"/>
+    <w:lsdException w:name="Medium Grid 2" w:semiHidden="0" w:uiPriority="68" w:unhideWhenUsed="0"/>
+    <w:lsdException w:name="Medium Grid 3" w:semiHidden="0" w:uiPriority="69" w:unhideWhenUsed="0"/>
+    <w:lsdException w:name="Dark List" w:semiHidden="0" w:uiPriority="70" w:unhideWhenUsed="0"/>
+    <w:lsdException w:name="Colorful Shading" w:semiHidden="0" w:uiPriority="71" w:unhideWhenUsed="0"/>
+    <w:lsdException w:name="Colorful List" w:semiHidden="0" w:uiPriority="72" w:unhideWhenUsed="0"/>
+    <w:lsdException w:name="Colorful Grid" w:semiHidden="0" w:uiPriority="73" w:unhideWhenUsed="0"/>
+    <w:lsdException w:name="Light Shading Accent 1" w:semiHidden="0" w:uiPriority="60" w:unhideWhenUsed="0"/>
+    <w:lsdException w:name="Light List Accent 1" w:semiHidden="0" w:uiPriority="61" w:unhideWhenUsed="0"/>
+    <w:lsdException w:name="Light Grid Accent 1" w:semiHidden="0" w:uiPriority="62" w:unhideWhenUsed="0"/>
+    <w:lsdException w:name="Medium Shading 1 Accent 1" w:semiHidden="0" w:uiPriority="63" w:unhideWhenUsed="0"/>
+    <w:lsdException w:name="Medium Shading 2 Accent 1" w:semiHidden="0" w:uiPriority="64" w:unhideWhenUsed="0"/>
+    <w:lsdException w:name="Medium List 1 Accent 1" w:semiHidden="0" w:uiPriority="65" w:unhideWhenUsed="0"/>
+    <w:lsdException w:name="Revision" w:unhideWhenUsed="0"/>
+    <w:lsdException w:name="List Paragraph" w:semiHidden="0" w:uiPriority="34" w:unhideWhenUsed="0" w:qFormat="1"/>
+    <w:lsdException w:name="Quote" w:semiHidden="0" w:uiPriority="29" w:unhideWhenUsed="0" w:qFormat="1"/>
+    <w:lsdException w:name="Intense Quote" w:semiHidden="0" w:uiPriority="30" w:unhideWhenUsed="0" w:qFormat="1"/>
+    <w:lsdException w:name="Medium List 2 Accent 1" w:semiHidden="0" w:uiPriority="66" w:unhideWhenUsed="0"/>
+    <w:lsdException w:name="Medium Grid 1 Accent 1" w:semiHidden="0" w:uiPriority="67" w:unhideWhenUsed="0"/>
+    <w:lsdException w:name="Medium Grid 2 Accent 1" w:semiHidden="0" w:uiPriority="68" w:unhideWhenUsed="0"/>
+    <w:lsdException w:name="Medium Grid 3 Accent 1" w:semiHidden="0" w:uiPriority="69" w:unhideWhenUsed="0"/>
+    <w:lsdException w:name="Dark List Accent 1" w:semiHidden="0" w:uiPriority="70" w:unhideWhenUsed="0"/>
+    <w:lsdException w:name="Colorful Shading Accent 1" w:semiHidden="0" w:uiPriority="71" w:unhideWhenUsed="0"/>
+    <w:lsdException w:name="Colorful List Accent 1" w:semiHidden="0" w:uiPriority="72" w:unhideWhenUsed="0"/>
+    <w:lsdException w:name="Colorful Grid Accent 1" w:semiHidden="0" w:uiPriority="73" w:unhideWhenUsed="0"/>
+    <w:lsdException w:name="Light Shading Accent 2" w:semiHidden="0" w:uiPriority="60" w:unhideWhenUsed="0"/>
+    <w:lsdException w:name="Light List Accent 2" w:semiHidden="0" w:uiPriority="61" w:unhideWhenUsed="0"/>
+    <w:lsdException w:name="Light Grid Accent 2" w:semiHidden="0" w:uiPriority="62" w:unhideWhenUsed="0"/>
+    <w:lsdException w:name="Medium Shading 1 Accent 2" w:semiHidden="0" w:uiPriority="63" w:unhideWhenUsed="0"/>
+    <w:lsdException w:name="Medium Shading 2 Accent 2" w:semiHidden="0" w:uiPriority="64" w:unhideWhenUsed="0"/>
+    <w:lsdException w:name="Medium List 1 Accent 2" w:semiHidden="0" w:uiPriority="65" w:unhideWhenUsed="0"/>
+    <w:lsdException w:name="Medium List 2 Accent 2" w:semiHidden="0" w:uiPriority="66" w:unhideWhenUsed="0"/>
+    <w:lsdException w:name="Medium Grid 1 Accent 2" w:semiHidden="0" w:uiPriority="67" w:unhideWhenUsed="0"/>
+    <w:lsdException w:name="Medium Grid 2 Accent 2" w:semiHidden="0" w:uiPriority="68" w:unhideWhenUsed="0"/>
+    <w:lsdException w:name="Medium Grid 3 Accent 2" w:semiHidden="0" w:uiPriority="69" w:unhideWhenUsed="0"/>
+    <w:lsdException w:name="Dark List Accent 2" w:semiHidden="0" w:uiPriority="70" w:unhideWhenUsed="0"/>
+    <w:lsdException w:name="Colorful Shading Accent 2" w:semiHidden="0" w:uiPriority="71" w:unhideWhenUsed="0"/>
+    <w:lsdException w:name="Colorful List Accent 2" w:semiHidden="0" w:uiPriority="72" w:unhideWhenUsed="0"/>
+    <w:lsdException w:name="Colorful Grid Accent 2" w:semiHidden="0" w:uiPriority="73" w:unhideWhenUsed="0"/>
+    <w:lsdException w:name="Light Shading Accent 3" w:semiHidden="0" w:uiPriority="60" w:unhideWhenUsed="0"/>
+    <w:lsdException w:name="Light List Accent 3" w:semiHidden="0" w:uiPriority="61" w:unhideWhenUsed="0"/>
+    <w:lsdException w:name="Light Grid Accent 3" w:semiHidden="0" w:uiPriority="62" w:unhideWhenUsed="0"/>
+    <w:lsdException w:name="Medium Shading 1 Accent 3" w:semiHidden="0" w:uiPriority="63" w:unhideWhenUsed="0"/>
+    <w:lsdException w:name="Medium Shading 2 Accent 3" w:semiHidden="0" w:uiPriority="64" w:unhideWhenUsed="0"/>
+    <w:lsdException w:name="Medium List 1 Accent 3" w:semiHidden="0" w:uiPriority="65" w:unhideWhenUsed="0"/>
+    <w:lsdException w:name="Medium List 2 Accent 3" w:semiHidden="0" w:uiPriority="66" w:unhideWhenUsed="0"/>
+    <w:lsdException w:name="Medium Grid 1 Accent 3" w:semiHidden="0" w:uiPriority="67" w:unhideWhenUsed="0"/>
+    <w:lsdException w:name="Medium Grid 2 Accent 3" w:semiHidden="0" w:uiPriority="68" w:unhideWhenUsed="0"/>
+    <w:lsdException w:name="Medium Grid 3 Accent 3" w:semiHidden="0" w:uiPriority="69" w:unhideWhenUsed="0"/>
+    <w:lsdException w:name="Dark List Accent 3" w:semiHidden="0" w:uiPriority="70" w:unhideWhenUsed="0"/>
+    <w:lsdException w:name="Colorful Shading Accent 3" w:semiHidden="0" w:uiPriority="71" w:unhideWhenUsed="0"/>
+    <w:lsdException w:name="Colorful List Accent 3" w:semiHidden="0" w:uiPriority="72" w:unhideWhenUsed="0"/>
+    <w:lsdException w:name="Colorful Grid Accent 3" w:semiHidden="0" w:uiPriority="73" w:unhideWhenUsed="0"/>
+    <w:lsdException w:name="Light Shading Accent 4" w:semiHidden="0" w:uiPriority="60" w:unhideWhenUsed="0"/>
+    <w:lsdException w:name="Light List Accent 4" w:semiHidden="0" w:uiPriority="61" w:unhideWhenUsed="0"/>
+    <w:lsdException w:name="Light Grid Accent 4" w:semiHidden="0" w:uiPriority="62" w:unhideWhenUsed="0"/>
+    <w:lsdException w:name="Medium Shading 1 Accent 4" w:semiHidden="0" w:uiPriority="63" w:unhideWhenUsed="0"/>
+    <w:lsdException w:name="Medium Shading 2 Accent 4" w:semiHidden="0" w:uiPriority="64" w:unhideWhenUsed="0"/>
+    <w:lsdException w:name="Medium List 1 Accent 4" w:semiHidden="0" w:uiPriority="65" w:unhideWhenUsed="0"/>
+    <w:lsdException w:name="Medium List 2 Accent 4" w:semiHidden="0" w:uiPriority="66" w:unhideWhenUsed="0"/>
+    <w:lsdException w:name="Medium Grid 1 Accent 4" w:semiHidden="0" w:uiPriority="67" w:unhideWhenUsed="0"/>
+    <w:lsdException w:name="Medium Grid 2 Accent 4" w:semiHidden="0" w:uiPriority="68" w:unhideWhenUsed="0"/>
+    <w:lsdException w:name="Medium Grid 3 Accent 4" w:semiHidden="0" w:uiPriority="69" w:unhideWhenUsed="0"/>
+    <w:lsdException w:name="Dark List Accent 4" w:semiHidden="0" w:uiPriority="70" w:unhideWhenUsed="0"/>
+    <w:lsdException w:name="Colorful Shading Accent 4" w:semiHidden="0" w:uiPriority="71" w:unhideWhenUsed="0"/>
+    <w:lsdException w:name="Colorful List Accent 4" w:semiHidden="0" w:uiPriority="72" w:unhideWhenUsed="0"/>
+    <w:lsdException w:name="Colorful Grid Accent 4" w:semiHidden="0" w:uiPriority="73" w:unhideWhenUsed="0"/>
+    <w:lsdException w:name="Light Shading Accent 5" w:semiHidden="0" w:uiPriority="60" w:unhideWhenUsed="0"/>
+    <w:lsdException w:name="Light List Accent 5" w:semiHidden="0" w:uiPriority="61" w:unhideWhenUsed="0"/>
+    <w:lsdException w:name="Light Grid Accent 5" w:semiHidden="0" w:uiPriority="62" w:unhideWhenUsed="0"/>
+    <w:lsdException w:name="Medium Shading 1 Accent 5" w:semiHidden="0" w:uiPriority="63" w:unhideWhenUsed="0"/>
+    <w:lsdException w:name="Medium Shading 2 Accent 5" w:semiHidden="0" w:uiPriority="64" w:unhideWhenUsed="0"/>
+    <w:lsdException w:name="Medium List 1 Accent 5" w:semiHidden="0" w:uiPriority="65" w:unhideWhenUsed="0"/>
+    <w:lsdException w:name="Medium List 2 Accent 5" w:semiHidden="0" w:uiPriority="66" w:unhideWhenUsed="0"/>
+    <w:lsdException w:name="Medium Grid 1 Accent 5" w:semiHidden="0" w:uiPriority="67" w:unhideWhenUsed="0"/>
+    <w:lsdException w:name="Medium Grid 2 Accent 5" w:semiHidden="0" w:uiPriority="68" w:unhideWhenUsed="0"/>
+    <w:lsdException w:name="Medium Grid 3 Accent 5" w:semiHidden="0" w:uiPriority="69" w:unhideWhenUsed="0"/>
+    <w:lsdException w:name="Dark List Accent 5" w:semiHidden="0" w:uiPriority="70" w:unhideWhenUsed="0"/>
+    <w:lsdException w:name="Colorful Shading Accent 5" w:semiHidden="0" w:uiPriority="71" w:unhideWhenUsed="0"/>
+    <w:lsdException w:name="Colorful List Accent 5" w:semiHidden="0" w:uiPriority="72" w:unhideWhenUsed="0"/>
+    <w:lsdException w:name="Colorful Grid Accent 5" w:semiHidden="0" w:uiPriority="73" w:unhideWhenUsed="0"/>
+    <w:lsdException w:name="Light Shading Accent 6" w:semiHidden="0" w:uiPriority="60" w:unhideWhenUsed="0"/>
+    <w:lsdException w:name="Light List Accent 6" w:semiHidden="0" w:uiPriority="61" w:unhideWhenUsed="0"/>
+    <w:lsdException w:name="Light Grid Accent 6" w:semiHidden="0" w:uiPriority="62" w:unhideWhenUsed="0"/>
+    <w:lsdException w:name="Medium Shading 1 Accent 6" w:semiHidden="0" w:uiPriority="63" w:unhideWhenUsed="0"/>
+    <w:lsdException w:name="Medium Shading 2 Accent 6" w:semiHidden="0" w:uiPriority="64" w:unhideWhenUsed="0"/>
+    <w:lsdException w:name="Medium List 1 Accent 6" w:semiHidden="0" w:uiPriority="65" w:unhideWhenUsed="0"/>
+    <w:lsdException w:name="Medium List 2 Accent 6" w:semiHidden="0" w:uiPriority="66" w:unhideWhenUsed="0"/>
+    <w:lsdException w:name="Medium Grid 1 Accent 6" w:semiHidden="0" w:uiPriority="67" w:unhideWhenUsed="0"/>
+    <w:lsdException w:name="Medium Grid 2 Accent 6" w:semiHidden="0" w:uiPriority="68" w:unhideWhenUsed="0"/>
+    <w:lsdException w:name="Medium Grid 3 Accent 6" w:semiHidden="0" w:uiPriority="69" w:unhideWhenUsed="0"/>
+    <w:lsdException w:name="Dark List Accent 6" w:semiHidden="0" w:uiPriority="70" w:unhideWhenUsed="0"/>
+    <w:lsdException w:name="Colorful Shading Accent 6" w:semiHidden="0" w:uiPriority="71" w:unhideWhenUsed="0"/>
+    <w:lsdException w:name="Colorful List Accent 6" w:semiHidden="0" w:uiPriority="72" w:unhideWhenUsed="0"/>
+    <w:lsdException w:name="Colorful Grid Accent 6" w:semiHidden="0" w:uiPriority="73" w:unhideWhenUsed="0"/>
+    <w:lsdException w:name="Subtle Emphasis" w:semiHidden="0" w:uiPriority="19" w:unhideWhenUsed="0" w:qFormat="1"/>
+    <w:lsdException w:name="Intense Emphasis" w:semiHidden="0" w:uiPriority="21" w:unhideWhenUsed="0" w:qFormat="1"/>
+    <w:lsdException w:name="Subtle Reference" w:semiHidden="0" w:uiPriority="31" w:unhideWhenUsed="0" w:qFormat="1"/>
+    <w:lsdException w:name="Intense Reference" w:semiHidden="0" w:uiPriority="32" w:unhideWhenUsed="0" w:qFormat="1"/>
+    <w:lsdException w:name="Book Title" w:semiHidden="0" w:uiPriority="33" w:unhideWhenUsed="0" w:qFormat="1"/>
+    <w:lsdException w:name="Bibliography" w:uiPriority="37"/>
+    <w:lsdException w:name="TOC Heading" w:uiPriority="39" w:qFormat="1"/>
   </w:latentStyles>
   <w:style w:type="paragraph" w:default="1" w:styleId="Normal">
     <w:name w:val="Normal"/>
     <w:qFormat/>
+    <w:rsid w:val="00B2079F"/>
   </w:style>
   <w:style w:type="character" w:default="1" w:styleId="DefaultParagraphFont">
     <w:name w:val="Default Paragraph Font"/>
@@ -1500,6 +1293,7 @@
     <w:uiPriority w:val="99"/>
     <w:semiHidden/>
     <w:unhideWhenUsed/>
+    <w:qFormat/>
     <w:tblPr>
       <w:tblInd w:w="0" w:type="dxa"/>
       <w:tblCellMar>
@@ -1774,7 +1568,7 @@
   <a:extraClrSchemeLst/>
   <a:extLst>
     <a:ext uri="{05A4C25C-085E-4340-85A3-A5531E510DB2}">
-      <thm15:themeFamily xmlns:thm15="http://schemas.microsoft.com/office/thememl/2012/main" name="Office Theme" id="{62F939B6-93AF-4DB8-9C6B-D6C7DFDC589F}" vid="{4A3C46E8-61CC-4603-A589-7422A47A8E4A}"/>
+      <thm15:themeFamily xmlns:thm15="http://schemas.microsoft.com/office/thememl/2012/main" xmlns="" name="Office Theme" id="{62F939B6-93AF-4DB8-9C6B-D6C7DFDC589F}" vid="{4A3C46E8-61CC-4603-A589-7422A47A8E4A}"/>
     </a:ext>
   </a:extLst>
 </a:theme>
@@ -1785,7 +1579,7 @@
 </file>
 
 <file path=customXml/itemProps1.xml><?xml version="1.0" encoding="utf-8"?>
-<ds:datastoreItem xmlns:ds="http://schemas.openxmlformats.org/officeDocument/2006/customXml" ds:itemID="{2084EC48-EF6C-4C21-AA85-762E6991B693}">
+<ds:datastoreItem xmlns:ds="http://schemas.openxmlformats.org/officeDocument/2006/customXml" ds:itemID="{430E53BF-925D-4E1A-8F53-13B846472363}">
   <ds:schemaRefs>
     <ds:schemaRef ds:uri="http://schemas.openxmlformats.org/officeDocument/2006/bibliography"/>
   </ds:schemaRefs>

</xml_diff>